<commit_message>
initial 1 Added Comparison Report
</commit_message>
<xml_diff>
--- a/Comparison_Report.docx
+++ b/Comparison_Report.docx
@@ -23,23 +23,110 @@
           <w:b/>
           <w:bCs/>
         </w:rPr>
-        <w:t xml:space="preserve"> Step 4</w:t>
-      </w:r>
-      <w:r>
+        <w:t xml:space="preserve"> Step 4:  Comparison and Contrast of Model Performance Before and After Regularization</w:t>
+      </w:r>
+    </w:p>
+    <w:p>
+      <w:pPr>
+        <w:rPr>
+          <w:rFonts w:ascii="Times New Roman" w:hAnsi="Times New Roman" w:cs="Times New Roman"/>
+        </w:rPr>
+      </w:pPr>
+    </w:p>
+    <w:p>
+      <w:pPr>
         <w:rPr>
           <w:rFonts w:ascii="Times New Roman" w:hAnsi="Times New Roman" w:cs="Times New Roman"/>
           <w:b/>
           <w:bCs/>
         </w:rPr>
-        <w:t xml:space="preserve">: </w:t>
-      </w:r>
+      </w:pPr>
       <w:r>
         <w:rPr>
           <w:rFonts w:ascii="Times New Roman" w:hAnsi="Times New Roman" w:cs="Times New Roman"/>
           <w:b/>
           <w:bCs/>
         </w:rPr>
-        <w:t xml:space="preserve"> Comparison and Contrast of Model Performance Before and After Regularization</w:t>
+        <w:t xml:space="preserve"> Before Regularization: Linear Regression Model</w:t>
+      </w:r>
+    </w:p>
+    <w:p>
+      <w:pPr>
+        <w:rPr>
+          <w:rFonts w:ascii="Times New Roman" w:hAnsi="Times New Roman" w:cs="Times New Roman"/>
+        </w:rPr>
+      </w:pPr>
+    </w:p>
+    <w:p>
+      <w:pPr>
+        <w:rPr>
+          <w:rFonts w:ascii="Times New Roman" w:hAnsi="Times New Roman" w:cs="Times New Roman"/>
+        </w:rPr>
+      </w:pPr>
+      <w:r>
+        <w:rPr>
+          <w:rFonts w:ascii="Times New Roman" w:hAnsi="Times New Roman" w:cs="Times New Roman"/>
+        </w:rPr>
+        <w:t>1. Overfitting:</w:t>
+      </w:r>
+    </w:p>
+    <w:p>
+      <w:pPr>
+        <w:rPr>
+          <w:rFonts w:ascii="Times New Roman" w:hAnsi="Times New Roman" w:cs="Times New Roman"/>
+        </w:rPr>
+      </w:pPr>
+      <w:r>
+        <w:rPr>
+          <w:rFonts w:ascii="Times New Roman" w:hAnsi="Times New Roman" w:cs="Times New Roman"/>
+        </w:rPr>
+        <w:t xml:space="preserve">   - Training Set Error: The training set error was low, indicating that the model fits the training data very well.</w:t>
+      </w:r>
+    </w:p>
+    <w:p>
+      <w:pPr>
+        <w:rPr>
+          <w:rFonts w:ascii="Times New Roman" w:hAnsi="Times New Roman" w:cs="Times New Roman"/>
+        </w:rPr>
+      </w:pPr>
+      <w:r>
+        <w:rPr>
+          <w:rFonts w:ascii="Times New Roman" w:hAnsi="Times New Roman" w:cs="Times New Roman"/>
+        </w:rPr>
+        <w:t xml:space="preserve">   - Test Set Error: The test set error was significantly higher than the training set error, which indicates that the model was overfitting the training data and not generalizing well to unseen data.</w:t>
+      </w:r>
+    </w:p>
+    <w:p>
+      <w:pPr>
+        <w:rPr>
+          <w:rFonts w:ascii="Times New Roman" w:hAnsi="Times New Roman" w:cs="Times New Roman"/>
+        </w:rPr>
+      </w:pPr>
+    </w:p>
+    <w:p>
+      <w:pPr>
+        <w:rPr>
+          <w:rFonts w:ascii="Times New Roman" w:hAnsi="Times New Roman" w:cs="Times New Roman"/>
+        </w:rPr>
+      </w:pPr>
+      <w:r>
+        <w:rPr>
+          <w:rFonts w:ascii="Times New Roman" w:hAnsi="Times New Roman" w:cs="Times New Roman"/>
+        </w:rPr>
+        <w:t>2. Bias-Variance Tradeoff:</w:t>
+      </w:r>
+    </w:p>
+    <w:p>
+      <w:pPr>
+        <w:rPr>
+          <w:rFonts w:ascii="Times New Roman" w:hAnsi="Times New Roman" w:cs="Times New Roman"/>
+        </w:rPr>
+      </w:pPr>
+      <w:r>
+        <w:rPr>
+          <w:rFonts w:ascii="Times New Roman" w:hAnsi="Times New Roman" w:cs="Times New Roman"/>
+        </w:rPr>
+        <w:t xml:space="preserve">   - High Variance: The Linear Regression model showed high variance, meaning it was sensitive to the noise in the training data, leading to poor generalization on the test set.</w:t>
       </w:r>
     </w:p>
     <w:p>
@@ -63,53 +150,53 @@
           <w:b/>
           <w:bCs/>
         </w:rPr>
-        <w:t xml:space="preserve"> Before Regularization: Linear Regression Model</w:t>
-      </w:r>
-    </w:p>
-    <w:p>
-      <w:pPr>
-        <w:rPr>
-          <w:rFonts w:ascii="Times New Roman" w:hAnsi="Times New Roman" w:cs="Times New Roman"/>
-        </w:rPr>
-      </w:pPr>
-    </w:p>
-    <w:p>
-      <w:pPr>
-        <w:rPr>
-          <w:rFonts w:ascii="Times New Roman" w:hAnsi="Times New Roman" w:cs="Times New Roman"/>
-        </w:rPr>
-      </w:pPr>
-      <w:r>
-        <w:rPr>
-          <w:rFonts w:ascii="Times New Roman" w:hAnsi="Times New Roman" w:cs="Times New Roman"/>
-        </w:rPr>
-        <w:t>1. Overfitting:</w:t>
-      </w:r>
-    </w:p>
-    <w:p>
-      <w:pPr>
-        <w:rPr>
-          <w:rFonts w:ascii="Times New Roman" w:hAnsi="Times New Roman" w:cs="Times New Roman"/>
-        </w:rPr>
-      </w:pPr>
-      <w:r>
-        <w:rPr>
-          <w:rFonts w:ascii="Times New Roman" w:hAnsi="Times New Roman" w:cs="Times New Roman"/>
-        </w:rPr>
-        <w:t xml:space="preserve">   - Training Set Error: The training set error was low, indicating that the model fits the training data very well.</w:t>
-      </w:r>
-    </w:p>
-    <w:p>
-      <w:pPr>
-        <w:rPr>
-          <w:rFonts w:ascii="Times New Roman" w:hAnsi="Times New Roman" w:cs="Times New Roman"/>
-        </w:rPr>
-      </w:pPr>
-      <w:r>
-        <w:rPr>
-          <w:rFonts w:ascii="Times New Roman" w:hAnsi="Times New Roman" w:cs="Times New Roman"/>
-        </w:rPr>
-        <w:t xml:space="preserve">   - Test Set Error: The test set error was significantly higher than the training set error, which indicates that the model was overfitting the training data and not generalizing well to unseen data.</w:t>
+        <w:t xml:space="preserve"> After Regularization: Elastic Net Model</w:t>
+      </w:r>
+    </w:p>
+    <w:p>
+      <w:pPr>
+        <w:rPr>
+          <w:rFonts w:ascii="Times New Roman" w:hAnsi="Times New Roman" w:cs="Times New Roman"/>
+        </w:rPr>
+      </w:pPr>
+    </w:p>
+    <w:p>
+      <w:pPr>
+        <w:rPr>
+          <w:rFonts w:ascii="Times New Roman" w:hAnsi="Times New Roman" w:cs="Times New Roman"/>
+        </w:rPr>
+      </w:pPr>
+      <w:r>
+        <w:rPr>
+          <w:rFonts w:ascii="Times New Roman" w:hAnsi="Times New Roman" w:cs="Times New Roman"/>
+        </w:rPr>
+        <w:t>1. Reduced Overfitting:</w:t>
+      </w:r>
+    </w:p>
+    <w:p>
+      <w:pPr>
+        <w:rPr>
+          <w:rFonts w:ascii="Times New Roman" w:hAnsi="Times New Roman" w:cs="Times New Roman"/>
+        </w:rPr>
+      </w:pPr>
+      <w:r>
+        <w:rPr>
+          <w:rFonts w:ascii="Times New Roman" w:hAnsi="Times New Roman" w:cs="Times New Roman"/>
+        </w:rPr>
+        <w:t xml:space="preserve">   - Training Set Error: The training set error increased slightly, indicating that the model was less perfectly fitting the training data.</w:t>
+      </w:r>
+    </w:p>
+    <w:p>
+      <w:pPr>
+        <w:rPr>
+          <w:rFonts w:ascii="Times New Roman" w:hAnsi="Times New Roman" w:cs="Times New Roman"/>
+        </w:rPr>
+      </w:pPr>
+      <w:r>
+        <w:rPr>
+          <w:rFonts w:ascii="Times New Roman" w:hAnsi="Times New Roman" w:cs="Times New Roman"/>
+        </w:rPr>
+        <w:t xml:space="preserve">   - Test Set Error: The test set error decreased significantly compared to the Linear Regression model, indicating better generalization to unseen data.</w:t>
       </w:r>
     </w:p>
     <w:p>
@@ -142,7 +229,7 @@
         <w:rPr>
           <w:rFonts w:ascii="Times New Roman" w:hAnsi="Times New Roman" w:cs="Times New Roman"/>
         </w:rPr>
-        <w:t xml:space="preserve">   - High Variance: The Linear Regression model showed high variance, meaning it was sensitive to the noise in the training data, leading to poor generalization on the test set.</w:t>
+        <w:t xml:space="preserve">   - Reduced Variance: The Elastic Net model, with its combination of L1 (Lasso) and L2 (Ridge) regularization, helped reduce the model's variance. This led to a better tradeoff between bias and variance, improving overall performance on the test set.</w:t>
       </w:r>
     </w:p>
     <w:p>
@@ -166,86 +253,54 @@
           <w:b/>
           <w:bCs/>
         </w:rPr>
-        <w:t xml:space="preserve"> After Regularization: Elastic Net Model</w:t>
-      </w:r>
-    </w:p>
-    <w:p>
-      <w:pPr>
-        <w:rPr>
-          <w:rFonts w:ascii="Times New Roman" w:hAnsi="Times New Roman" w:cs="Times New Roman"/>
-        </w:rPr>
-      </w:pPr>
-    </w:p>
-    <w:p>
-      <w:pPr>
-        <w:rPr>
-          <w:rFonts w:ascii="Times New Roman" w:hAnsi="Times New Roman" w:cs="Times New Roman"/>
-        </w:rPr>
-      </w:pPr>
-      <w:r>
-        <w:rPr>
-          <w:rFonts w:ascii="Times New Roman" w:hAnsi="Times New Roman" w:cs="Times New Roman"/>
-        </w:rPr>
-        <w:t>1. Reduced Overfitting:</w:t>
-      </w:r>
-    </w:p>
-    <w:p>
-      <w:pPr>
-        <w:rPr>
-          <w:rFonts w:ascii="Times New Roman" w:hAnsi="Times New Roman" w:cs="Times New Roman"/>
-        </w:rPr>
-      </w:pPr>
-      <w:r>
-        <w:rPr>
-          <w:rFonts w:ascii="Times New Roman" w:hAnsi="Times New Roman" w:cs="Times New Roman"/>
-        </w:rPr>
-        <w:t xml:space="preserve">   - Training Set Error: The training set error increased slightly, indicating that the model was less perfectly fitting the training data.</w:t>
-      </w:r>
-    </w:p>
-    <w:p>
-      <w:pPr>
-        <w:rPr>
-          <w:rFonts w:ascii="Times New Roman" w:hAnsi="Times New Roman" w:cs="Times New Roman"/>
-        </w:rPr>
-      </w:pPr>
-      <w:r>
-        <w:rPr>
-          <w:rFonts w:ascii="Times New Roman" w:hAnsi="Times New Roman" w:cs="Times New Roman"/>
-        </w:rPr>
-        <w:t xml:space="preserve">   - Test Set Error: The test set error decreased significantly compared to the Linear Regression model, indicating better generalization to unseen data.</w:t>
-      </w:r>
-    </w:p>
-    <w:p>
-      <w:pPr>
-        <w:rPr>
-          <w:rFonts w:ascii="Times New Roman" w:hAnsi="Times New Roman" w:cs="Times New Roman"/>
-        </w:rPr>
-      </w:pPr>
-    </w:p>
-    <w:p>
-      <w:pPr>
-        <w:rPr>
-          <w:rFonts w:ascii="Times New Roman" w:hAnsi="Times New Roman" w:cs="Times New Roman"/>
-        </w:rPr>
-      </w:pPr>
-      <w:r>
-        <w:rPr>
-          <w:rFonts w:ascii="Times New Roman" w:hAnsi="Times New Roman" w:cs="Times New Roman"/>
-        </w:rPr>
-        <w:t>2. Bias-Variance Tradeoff:</w:t>
-      </w:r>
-    </w:p>
-    <w:p>
-      <w:pPr>
-        <w:rPr>
-          <w:rFonts w:ascii="Times New Roman" w:hAnsi="Times New Roman" w:cs="Times New Roman"/>
-        </w:rPr>
-      </w:pPr>
-      <w:r>
-        <w:rPr>
-          <w:rFonts w:ascii="Times New Roman" w:hAnsi="Times New Roman" w:cs="Times New Roman"/>
-        </w:rPr>
-        <w:t xml:space="preserve">   - Reduced Variance: The Elastic Net model, with its combination of L1 (Lasso) and L2 (Ridge) regularization, helped reduce the model's variance. This led to a better tradeoff between bias and variance, improving overall performance on the test set.</w:t>
+        <w:t xml:space="preserve"> Comparison Summary</w:t>
+      </w:r>
+    </w:p>
+    <w:p>
+      <w:pPr>
+        <w:rPr>
+          <w:rFonts w:ascii="Times New Roman" w:hAnsi="Times New Roman" w:cs="Times New Roman"/>
+        </w:rPr>
+      </w:pPr>
+    </w:p>
+    <w:p>
+      <w:pPr>
+        <w:rPr>
+          <w:rFonts w:ascii="Times New Roman" w:hAnsi="Times New Roman" w:cs="Times New Roman"/>
+        </w:rPr>
+      </w:pPr>
+      <w:r>
+        <w:rPr>
+          <w:rFonts w:ascii="Times New Roman" w:hAnsi="Times New Roman" w:cs="Times New Roman"/>
+        </w:rPr>
+        <w:t>- Model Performance: The Elastic Net model performed better on the test set than the Linear Regression model, demonstrating its effectiveness in reducing overfitting and improving generalization.</w:t>
+      </w:r>
+    </w:p>
+    <w:p>
+      <w:pPr>
+        <w:rPr>
+          <w:rFonts w:ascii="Times New Roman" w:hAnsi="Times New Roman" w:cs="Times New Roman"/>
+        </w:rPr>
+      </w:pPr>
+      <w:r>
+        <w:rPr>
+          <w:rFonts w:ascii="Times New Roman" w:hAnsi="Times New Roman" w:cs="Times New Roman"/>
+        </w:rPr>
+        <w:lastRenderedPageBreak/>
+        <w:t>- Learning Curves: The learning curves for the Elastic Net model were smoother and showed less discrepancy between the training and test errors, indicating a more balanced model.</w:t>
+      </w:r>
+    </w:p>
+    <w:p>
+      <w:pPr>
+        <w:rPr>
+          <w:rFonts w:ascii="Times New Roman" w:hAnsi="Times New Roman" w:cs="Times New Roman"/>
+        </w:rPr>
+      </w:pPr>
+      <w:r>
+        <w:rPr>
+          <w:rFonts w:ascii="Times New Roman" w:hAnsi="Times New Roman" w:cs="Times New Roman"/>
+        </w:rPr>
+        <w:t>- Conclusions: By applying Elastic Net regularization, we successfully addressed the overfitting issue in the Linear Regression model. The regularized model showed improved stability and generalization, making it a more robust solution for the regression problem.</w:t>
       </w:r>
     </w:p>
     <w:p>
@@ -269,77 +324,6 @@
           <w:b/>
           <w:bCs/>
         </w:rPr>
-        <w:t xml:space="preserve"> Comparison Summary</w:t>
-      </w:r>
-    </w:p>
-    <w:p>
-      <w:pPr>
-        <w:rPr>
-          <w:rFonts w:ascii="Times New Roman" w:hAnsi="Times New Roman" w:cs="Times New Roman"/>
-        </w:rPr>
-      </w:pPr>
-    </w:p>
-    <w:p>
-      <w:pPr>
-        <w:rPr>
-          <w:rFonts w:ascii="Times New Roman" w:hAnsi="Times New Roman" w:cs="Times New Roman"/>
-        </w:rPr>
-      </w:pPr>
-      <w:r>
-        <w:rPr>
-          <w:rFonts w:ascii="Times New Roman" w:hAnsi="Times New Roman" w:cs="Times New Roman"/>
-        </w:rPr>
-        <w:t>- Model Performance: The Elastic Net model performed better on the test set than the Linear Regression model, demonstrating its effectiveness in reducing overfitting and improving generalization.</w:t>
-      </w:r>
-    </w:p>
-    <w:p>
-      <w:pPr>
-        <w:rPr>
-          <w:rFonts w:ascii="Times New Roman" w:hAnsi="Times New Roman" w:cs="Times New Roman"/>
-        </w:rPr>
-      </w:pPr>
-      <w:r>
-        <w:rPr>
-          <w:rFonts w:ascii="Times New Roman" w:hAnsi="Times New Roman" w:cs="Times New Roman"/>
-        </w:rPr>
-        <w:lastRenderedPageBreak/>
-        <w:t>- Learning Curves: The learning curves for the Elastic Net model were smoother and showed less discrepancy between the training and test errors, indicating a more balanced model.</w:t>
-      </w:r>
-    </w:p>
-    <w:p>
-      <w:pPr>
-        <w:rPr>
-          <w:rFonts w:ascii="Times New Roman" w:hAnsi="Times New Roman" w:cs="Times New Roman"/>
-        </w:rPr>
-      </w:pPr>
-      <w:r>
-        <w:rPr>
-          <w:rFonts w:ascii="Times New Roman" w:hAnsi="Times New Roman" w:cs="Times New Roman"/>
-        </w:rPr>
-        <w:t>- Conclusions: By applying Elastic Net regularization, we successfully addressed the overfitting issue in the Linear Regression model. The regularized model showed improved stability and generalization, making it a more robust solution for the regression problem.</w:t>
-      </w:r>
-    </w:p>
-    <w:p>
-      <w:pPr>
-        <w:rPr>
-          <w:rFonts w:ascii="Times New Roman" w:hAnsi="Times New Roman" w:cs="Times New Roman"/>
-        </w:rPr>
-      </w:pPr>
-    </w:p>
-    <w:p>
-      <w:pPr>
-        <w:rPr>
-          <w:rFonts w:ascii="Times New Roman" w:hAnsi="Times New Roman" w:cs="Times New Roman"/>
-          <w:b/>
-          <w:bCs/>
-        </w:rPr>
-      </w:pPr>
-      <w:r>
-        <w:rPr>
-          <w:rFonts w:ascii="Times New Roman" w:hAnsi="Times New Roman" w:cs="Times New Roman"/>
-          <w:b/>
-          <w:bCs/>
-        </w:rPr>
         <w:t xml:space="preserve"> Visualizations</w:t>
       </w:r>
     </w:p>
@@ -372,6 +356,54 @@
       <w:r>
         <w:rPr>
           <w:rFonts w:ascii="Times New Roman" w:hAnsi="Times New Roman" w:cs="Times New Roman"/>
+        </w:rPr>
+        <w:drawing>
+          <wp:inline distT="0" distB="0" distL="0" distR="0" wp14:anchorId="175D9727" wp14:editId="70458407">
+            <wp:extent cx="5943600" cy="1908175"/>
+            <wp:effectExtent l="0" t="0" r="0" b="0"/>
+            <wp:docPr id="2144167241" name="Picture 1"/>
+            <wp:cNvGraphicFramePr>
+              <a:graphicFrameLocks xmlns:a="http://schemas.openxmlformats.org/drawingml/2006/main" noChangeAspect="1"/>
+            </wp:cNvGraphicFramePr>
+            <a:graphic xmlns:a="http://schemas.openxmlformats.org/drawingml/2006/main">
+              <a:graphicData uri="http://schemas.openxmlformats.org/drawingml/2006/picture">
+                <pic:pic xmlns:pic="http://schemas.openxmlformats.org/drawingml/2006/picture">
+                  <pic:nvPicPr>
+                    <pic:cNvPr id="2144167241" name=""/>
+                    <pic:cNvPicPr/>
+                  </pic:nvPicPr>
+                  <pic:blipFill>
+                    <a:blip r:embed="rId4"/>
+                    <a:stretch>
+                      <a:fillRect/>
+                    </a:stretch>
+                  </pic:blipFill>
+                  <pic:spPr>
+                    <a:xfrm>
+                      <a:off x="0" y="0"/>
+                      <a:ext cx="5943600" cy="1908175"/>
+                    </a:xfrm>
+                    <a:prstGeom prst="rect">
+                      <a:avLst/>
+                    </a:prstGeom>
+                  </pic:spPr>
+                </pic:pic>
+              </a:graphicData>
+            </a:graphic>
+          </wp:inline>
+        </w:drawing>
+      </w:r>
+    </w:p>
+    <w:p>
+      <w:pPr>
+        <w:rPr>
+          <w:rFonts w:ascii="Times New Roman" w:hAnsi="Times New Roman" w:cs="Times New Roman"/>
+        </w:rPr>
+      </w:pPr>
+      <w:r>
+        <w:rPr>
+          <w:rFonts w:ascii="Times New Roman" w:hAnsi="Times New Roman" w:cs="Times New Roman"/>
+          <w:noProof/>
         </w:rPr>
         <w:drawing>
           <wp:inline distT="0" distB="0" distL="0" distR="0" wp14:anchorId="4FB0169D" wp14:editId="035C50C3">
@@ -389,7 +421,7 @@
                     <pic:cNvPicPr/>
                   </pic:nvPicPr>
                   <pic:blipFill>
-                    <a:blip r:embed="rId4"/>
+                    <a:blip r:embed="rId5"/>
                     <a:stretch>
                       <a:fillRect/>
                     </a:stretch>
@@ -423,62 +455,6 @@
           <w:rFonts w:ascii="Times New Roman" w:hAnsi="Times New Roman" w:cs="Times New Roman"/>
         </w:rPr>
       </w:pPr>
-    </w:p>
-    <w:p>
-      <w:pPr>
-        <w:rPr>
-          <w:rFonts w:ascii="Times New Roman" w:hAnsi="Times New Roman" w:cs="Times New Roman"/>
-        </w:rPr>
-      </w:pPr>
-    </w:p>
-    <w:p>
-      <w:pPr>
-        <w:rPr>
-          <w:rFonts w:ascii="Times New Roman" w:hAnsi="Times New Roman" w:cs="Times New Roman"/>
-        </w:rPr>
-      </w:pPr>
-    </w:p>
-    <w:p>
-      <w:pPr>
-        <w:rPr>
-          <w:rFonts w:ascii="Times New Roman" w:hAnsi="Times New Roman" w:cs="Times New Roman"/>
-        </w:rPr>
-      </w:pPr>
-    </w:p>
-    <w:p>
-      <w:pPr>
-        <w:rPr>
-          <w:rFonts w:ascii="Times New Roman" w:hAnsi="Times New Roman" w:cs="Times New Roman"/>
-        </w:rPr>
-      </w:pPr>
-    </w:p>
-    <w:p>
-      <w:pPr>
-        <w:rPr>
-          <w:rFonts w:ascii="Times New Roman" w:hAnsi="Times New Roman" w:cs="Times New Roman"/>
-        </w:rPr>
-      </w:pPr>
-    </w:p>
-    <w:p>
-      <w:pPr>
-        <w:rPr>
-          <w:rFonts w:ascii="Times New Roman" w:hAnsi="Times New Roman" w:cs="Times New Roman"/>
-        </w:rPr>
-      </w:pPr>
-    </w:p>
-    <w:p>
-      <w:pPr>
-        <w:rPr>
-          <w:rFonts w:ascii="Times New Roman" w:hAnsi="Times New Roman" w:cs="Times New Roman"/>
-        </w:rPr>
-      </w:pPr>
-    </w:p>
-    <w:p>
-      <w:pPr>
-        <w:rPr>
-          <w:rFonts w:ascii="Times New Roman" w:hAnsi="Times New Roman" w:cs="Times New Roman"/>
-        </w:rPr>
-      </w:pPr>
       <w:r>
         <w:rPr>
           <w:rFonts w:ascii="Times New Roman" w:hAnsi="Times New Roman" w:cs="Times New Roman"/>
@@ -493,9 +469,71 @@
           <w:rFonts w:ascii="Times New Roman" w:hAnsi="Times New Roman" w:cs="Times New Roman"/>
         </w:rPr>
       </w:pPr>
-      <w:r>
-        <w:rPr>
-          <w:rFonts w:ascii="Times New Roman" w:hAnsi="Times New Roman" w:cs="Times New Roman"/>
+    </w:p>
+    <w:p>
+      <w:pPr>
+        <w:rPr>
+          <w:rFonts w:ascii="Times New Roman" w:hAnsi="Times New Roman" w:cs="Times New Roman"/>
+        </w:rPr>
+      </w:pPr>
+      <w:r>
+        <w:rPr>
+          <w:rFonts w:ascii="Times New Roman" w:hAnsi="Times New Roman" w:cs="Times New Roman"/>
+        </w:rPr>
+        <w:drawing>
+          <wp:inline distT="0" distB="0" distL="0" distR="0" wp14:anchorId="3FAA158A" wp14:editId="7B092825">
+            <wp:extent cx="4562856" cy="1412730"/>
+            <wp:effectExtent l="0" t="0" r="0" b="0"/>
+            <wp:docPr id="694212544" name="Picture 1"/>
+            <wp:cNvGraphicFramePr>
+              <a:graphicFrameLocks xmlns:a="http://schemas.openxmlformats.org/drawingml/2006/main" noChangeAspect="1"/>
+            </wp:cNvGraphicFramePr>
+            <a:graphic xmlns:a="http://schemas.openxmlformats.org/drawingml/2006/main">
+              <a:graphicData uri="http://schemas.openxmlformats.org/drawingml/2006/picture">
+                <pic:pic xmlns:pic="http://schemas.openxmlformats.org/drawingml/2006/picture">
+                  <pic:nvPicPr>
+                    <pic:cNvPr id="694212544" name=""/>
+                    <pic:cNvPicPr/>
+                  </pic:nvPicPr>
+                  <pic:blipFill>
+                    <a:blip r:embed="rId6"/>
+                    <a:stretch>
+                      <a:fillRect/>
+                    </a:stretch>
+                  </pic:blipFill>
+                  <pic:spPr>
+                    <a:xfrm>
+                      <a:off x="0" y="0"/>
+                      <a:ext cx="4591760" cy="1421679"/>
+                    </a:xfrm>
+                    <a:prstGeom prst="rect">
+                      <a:avLst/>
+                    </a:prstGeom>
+                  </pic:spPr>
+                </pic:pic>
+              </a:graphicData>
+            </a:graphic>
+          </wp:inline>
+        </w:drawing>
+      </w:r>
+    </w:p>
+    <w:p>
+      <w:pPr>
+        <w:rPr>
+          <w:rFonts w:ascii="Times New Roman" w:hAnsi="Times New Roman" w:cs="Times New Roman"/>
+        </w:rPr>
+      </w:pPr>
+    </w:p>
+    <w:p>
+      <w:pPr>
+        <w:rPr>
+          <w:rFonts w:ascii="Times New Roman" w:hAnsi="Times New Roman" w:cs="Times New Roman"/>
+        </w:rPr>
+      </w:pPr>
+      <w:r>
+        <w:rPr>
+          <w:rFonts w:ascii="Times New Roman" w:hAnsi="Times New Roman" w:cs="Times New Roman"/>
+          <w:noProof/>
         </w:rPr>
         <w:drawing>
           <wp:inline distT="0" distB="0" distL="0" distR="0" wp14:anchorId="7DFE1534" wp14:editId="044FA3A8">
@@ -513,7 +551,7 @@
                     <pic:cNvPicPr/>
                   </pic:nvPicPr>
                   <pic:blipFill>
-                    <a:blip r:embed="rId5"/>
+                    <a:blip r:embed="rId7"/>
                     <a:stretch>
                       <a:fillRect/>
                     </a:stretch>

</xml_diff>

<commit_message>
initial 1 updated Comparison Report
</commit_message>
<xml_diff>
--- a/Comparison_Report.docx
+++ b/Comparison_Report.docx
@@ -356,6 +356,7 @@
       <w:r>
         <w:rPr>
           <w:rFonts w:ascii="Times New Roman" w:hAnsi="Times New Roman" w:cs="Times New Roman"/>
+          <w:noProof/>
         </w:rPr>
         <w:drawing>
           <wp:inline distT="0" distB="0" distL="0" distR="0" wp14:anchorId="175D9727" wp14:editId="70458407">
@@ -460,25 +461,39 @@
           <w:rFonts w:ascii="Times New Roman" w:hAnsi="Times New Roman" w:cs="Times New Roman"/>
         </w:rPr>
         <w:lastRenderedPageBreak/>
-        <w:t xml:space="preserve"> Elastic Net Model Learning Curve</w:t>
-      </w:r>
-    </w:p>
-    <w:p>
-      <w:pPr>
-        <w:rPr>
-          <w:rFonts w:ascii="Times New Roman" w:hAnsi="Times New Roman" w:cs="Times New Roman"/>
-        </w:rPr>
-      </w:pPr>
-    </w:p>
-    <w:p>
-      <w:pPr>
-        <w:rPr>
-          <w:rFonts w:ascii="Times New Roman" w:hAnsi="Times New Roman" w:cs="Times New Roman"/>
-        </w:rPr>
-      </w:pPr>
-      <w:r>
-        <w:rPr>
-          <w:rFonts w:ascii="Times New Roman" w:hAnsi="Times New Roman" w:cs="Times New Roman"/>
+        <w:t xml:space="preserve"> </w:t>
+      </w:r>
+    </w:p>
+    <w:p>
+      <w:pPr>
+        <w:rPr>
+          <w:rFonts w:ascii="Times New Roman" w:hAnsi="Times New Roman" w:cs="Times New Roman"/>
+        </w:rPr>
+      </w:pPr>
+      <w:r>
+        <w:rPr>
+          <w:rFonts w:ascii="Times New Roman" w:hAnsi="Times New Roman" w:cs="Times New Roman"/>
+        </w:rPr>
+        <w:t>Elastic Net Model Learning Curve</w:t>
+      </w:r>
+    </w:p>
+    <w:p>
+      <w:pPr>
+        <w:rPr>
+          <w:rFonts w:ascii="Times New Roman" w:hAnsi="Times New Roman" w:cs="Times New Roman"/>
+        </w:rPr>
+      </w:pPr>
+    </w:p>
+    <w:p>
+      <w:pPr>
+        <w:rPr>
+          <w:rFonts w:ascii="Times New Roman" w:hAnsi="Times New Roman" w:cs="Times New Roman"/>
+        </w:rPr>
+      </w:pPr>
+      <w:r>
+        <w:rPr>
+          <w:rFonts w:ascii="Times New Roman" w:hAnsi="Times New Roman" w:cs="Times New Roman"/>
+          <w:noProof/>
         </w:rPr>
         <w:drawing>
           <wp:inline distT="0" distB="0" distL="0" distR="0" wp14:anchorId="3FAA158A" wp14:editId="7B092825">

</xml_diff>